<commit_message>
강사pc에서 userboard jwt 자료 , react자료 커밋
</commit_message>
<xml_diff>
--- a/교안자료/부록03.SOP_CORS란.docx
+++ b/교안자료/부록03.SOP_CORS란.docx
@@ -4,6 +4,83 @@
   <w:body>
     <w:p>
       <w:pPr>
+        <w:rPr>
+          <w:b/>
+          <w:bCs/>
+          <w:sz w:val="26"/>
+          <w:szCs w:val="26"/>
+        </w:rPr>
+      </w:pPr>
+      <w:r>
+        <w:rPr>
+          <w:rFonts w:hint="eastAsia"/>
+          <w:b/>
+          <w:bCs/>
+          <w:sz w:val="26"/>
+          <w:szCs w:val="26"/>
+        </w:rPr>
+        <w:t xml:space="preserve">Web 보안 </w:t>
+      </w:r>
+    </w:p>
+    <w:p>
+      <w:pPr>
+        <w:ind w:firstLineChars="100" w:firstLine="260"/>
+        <w:rPr>
+          <w:b/>
+          <w:bCs/>
+          <w:sz w:val="26"/>
+          <w:szCs w:val="26"/>
+        </w:rPr>
+      </w:pPr>
+      <w:r>
+        <w:rPr>
+          <w:rFonts w:hint="eastAsia"/>
+          <w:b/>
+          <w:bCs/>
+          <w:sz w:val="26"/>
+          <w:szCs w:val="26"/>
+          <w:highlight w:val="yellow"/>
+        </w:rPr>
+        <w:t xml:space="preserve">Same Origin Policy vs </w:t>
+      </w:r>
+      <w:proofErr w:type="gramStart"/>
+      <w:r>
+        <w:rPr>
+          <w:rFonts w:hint="eastAsia"/>
+          <w:b/>
+          <w:bCs/>
+          <w:sz w:val="26"/>
+          <w:szCs w:val="26"/>
+          <w:highlight w:val="yellow"/>
+        </w:rPr>
+        <w:t>CORS(</w:t>
+      </w:r>
+      <w:proofErr w:type="gramEnd"/>
+      <w:r>
+        <w:rPr>
+          <w:rFonts w:hint="eastAsia"/>
+          <w:b/>
+          <w:bCs/>
+          <w:sz w:val="26"/>
+          <w:szCs w:val="26"/>
+          <w:highlight w:val="yellow"/>
+        </w:rPr>
+        <w:t>Cross Origin Resource Sharing)</w:t>
+      </w:r>
+      <w:r>
+        <w:rPr>
+          <w:rFonts w:hint="eastAsia"/>
+          <w:b/>
+          <w:bCs/>
+          <w:sz w:val="26"/>
+          <w:szCs w:val="26"/>
+        </w:rPr>
+        <w:t xml:space="preserve"> </w:t>
+      </w:r>
+    </w:p>
+    <w:p>
+      <w:pPr>
+        <w:ind w:firstLineChars="100" w:firstLine="260"/>
         <w:rPr>
           <w:b/>
           <w:bCs/>
@@ -12,271 +89,59 @@
           <w:szCs w:val="26"/>
         </w:rPr>
       </w:pPr>
+    </w:p>
+    <w:p>
+      <w:pPr>
+        <w:ind w:firstLineChars="100" w:firstLine="200"/>
+        <w:rPr>
+          <w:szCs w:val="20"/>
+        </w:rPr>
+      </w:pPr>
+      <w:r>
+        <w:rPr>
+          <w:rFonts w:hint="eastAsia"/>
+          <w:szCs w:val="20"/>
+        </w:rPr>
+        <w:t xml:space="preserve">웹에서 리소스를 안전하게 주고받기 위한 기본 개념으로 요즘 웹 애플리케이션에서 다른 출처의 리소스를 요청하는 경우가 많은데 보안문제를 방지하기 위해 </w:t>
+      </w:r>
       <w:r>
         <w:rPr>
           <w:rFonts w:hint="eastAsia"/>
           <w:b/>
           <w:bCs/>
-          <w:color w:val="FF0000"/>
-          <w:sz w:val="26"/>
-          <w:szCs w:val="26"/>
-        </w:rPr>
-        <w:t xml:space="preserve">Web 보안 </w:t>
-      </w:r>
-    </w:p>
-    <w:p>
-      <w:pPr>
-        <w:ind w:firstLineChars="100" w:firstLine="260"/>
-        <w:rPr>
-          <w:b/>
-          <w:bCs/>
-          <w:color w:val="FF0000"/>
-          <w:sz w:val="26"/>
-          <w:szCs w:val="26"/>
-        </w:rPr>
-      </w:pPr>
+          <w:szCs w:val="20"/>
+        </w:rPr>
+        <w:t>브라우저는</w:t>
+      </w:r>
+      <w:r>
+        <w:rPr>
+          <w:rFonts w:hint="eastAsia"/>
+          <w:szCs w:val="20"/>
+        </w:rPr>
+        <w:t xml:space="preserve"> </w:t>
+      </w:r>
       <w:r>
         <w:rPr>
           <w:rFonts w:hint="eastAsia"/>
           <w:b/>
           <w:bCs/>
-          <w:color w:val="FF0000"/>
+          <w:szCs w:val="20"/>
+        </w:rPr>
+        <w:t>Same-Origin Policy를 기본적으로 채택하고</w:t>
+      </w:r>
+      <w:r>
+        <w:rPr>
+          <w:rFonts w:hint="eastAsia"/>
+          <w:szCs w:val="20"/>
+        </w:rPr>
+        <w:t xml:space="preserve"> 있다.</w:t>
+      </w:r>
+    </w:p>
+    <w:p>
+      <w:pPr>
+        <w:rPr>
           <w:sz w:val="26"/>
           <w:szCs w:val="26"/>
-        </w:rPr>
-        <w:t xml:space="preserve">Same Origin Policy vs </w:t>
-      </w:r>
-      <w:proofErr w:type="gramStart"/>
-      <w:r>
-        <w:rPr>
-          <w:rFonts w:hint="eastAsia"/>
-          <w:b/>
-          <w:bCs/>
-          <w:color w:val="FF0000"/>
-          <w:sz w:val="26"/>
-          <w:szCs w:val="26"/>
-        </w:rPr>
-        <w:t>CORS(</w:t>
-      </w:r>
-      <w:proofErr w:type="gramEnd"/>
-      <w:r>
-        <w:rPr>
-          <w:rFonts w:hint="eastAsia"/>
-          <w:b/>
-          <w:bCs/>
-          <w:color w:val="FF0000"/>
-          <w:sz w:val="26"/>
-          <w:szCs w:val="26"/>
-        </w:rPr>
-        <w:t xml:space="preserve">Cross Origin Resource Sharing) </w:t>
-      </w:r>
-    </w:p>
-    <w:p>
-      <w:pPr>
-        <w:ind w:firstLineChars="100" w:firstLine="260"/>
-        <w:rPr>
-          <w:sz w:val="26"/>
-          <w:szCs w:val="26"/>
-        </w:rPr>
-      </w:pPr>
-      <w:r>
-        <w:rPr>
-          <w:rFonts w:hint="eastAsia"/>
-          <w:sz w:val="26"/>
-          <w:szCs w:val="26"/>
-        </w:rPr>
-        <w:t>: 웹에서 리소스를 안전하게 주고받기 위한 기본 개념</w:t>
-      </w:r>
-      <w:r>
-        <w:rPr>
-          <w:rFonts w:hint="eastAsia"/>
-          <w:sz w:val="26"/>
-          <w:szCs w:val="26"/>
-        </w:rPr>
-        <w:t xml:space="preserve">으로 요즘 웹 애플리케이션에서 다른 출처의 리소스를 요청하는 경우가 많은데 보안문제를 방지하기 위해 </w:t>
-      </w:r>
-      <w:r>
-        <w:rPr>
-          <w:rFonts w:hint="eastAsia"/>
-          <w:b/>
-          <w:bCs/>
-          <w:sz w:val="26"/>
-          <w:szCs w:val="26"/>
-        </w:rPr>
-        <w:t>브라우저는</w:t>
-      </w:r>
-      <w:r>
-        <w:rPr>
-          <w:rFonts w:hint="eastAsia"/>
-          <w:sz w:val="26"/>
-          <w:szCs w:val="26"/>
-        </w:rPr>
-        <w:t xml:space="preserve"> </w:t>
-      </w:r>
-      <w:r>
-        <w:rPr>
-          <w:rFonts w:hint="eastAsia"/>
-          <w:b/>
-          <w:bCs/>
-          <w:sz w:val="26"/>
-          <w:szCs w:val="26"/>
-        </w:rPr>
-        <w:t>Same-Origin Policy를 기본적으로 채택하고</w:t>
-      </w:r>
-      <w:r>
-        <w:rPr>
-          <w:rFonts w:hint="eastAsia"/>
-          <w:sz w:val="26"/>
-          <w:szCs w:val="26"/>
-        </w:rPr>
-        <w:t xml:space="preserve"> 있다.</w:t>
-      </w:r>
-    </w:p>
-    <w:p>
-      <w:pPr>
-        <w:rPr>
-          <w:sz w:val="26"/>
-          <w:szCs w:val="26"/>
-        </w:rPr>
-      </w:pPr>
-    </w:p>
-    <w:p>
-      <w:pPr>
-        <w:rPr>
-          <w:b/>
-          <w:bCs/>
-          <w:sz w:val="28"/>
-          <w:szCs w:val="28"/>
-        </w:rPr>
-      </w:pPr>
-      <w:r>
-        <w:rPr>
-          <w:rFonts w:asciiTheme="minorEastAsia" w:hAnsiTheme="minorEastAsia" w:hint="eastAsia"/>
-          <w:b/>
-          <w:bCs/>
-          <w:sz w:val="28"/>
-          <w:szCs w:val="28"/>
-        </w:rPr>
-        <w:t>☞</w:t>
-      </w:r>
-      <w:r>
-        <w:rPr>
-          <w:rFonts w:hint="eastAsia"/>
-          <w:b/>
-          <w:bCs/>
-          <w:sz w:val="28"/>
-          <w:szCs w:val="28"/>
-        </w:rPr>
-        <w:t xml:space="preserve"> </w:t>
-      </w:r>
-      <w:r>
-        <w:rPr>
-          <w:rFonts w:hint="eastAsia"/>
-          <w:b/>
-          <w:bCs/>
-          <w:sz w:val="28"/>
-          <w:szCs w:val="28"/>
-        </w:rPr>
-        <w:t>동일출처 정책(Same Origin Policy)</w:t>
-      </w:r>
-    </w:p>
-    <w:p>
-      <w:pPr>
-        <w:rPr>
-          <w:rFonts w:eastAsiaTheme="minorHAnsi" w:cs="Arial"/>
-          <w:color w:val="000000"/>
-          <w:sz w:val="24"/>
-          <w:szCs w:val="24"/>
-        </w:rPr>
-      </w:pPr>
-      <w:r>
-        <w:rPr>
-          <w:rFonts w:hint="eastAsia"/>
-          <w:sz w:val="24"/>
-          <w:szCs w:val="24"/>
-        </w:rPr>
-        <w:t xml:space="preserve"> </w:t>
-      </w:r>
-      <w:r>
-        <w:rPr>
-          <w:rFonts w:eastAsiaTheme="minorHAnsi" w:hint="eastAsia"/>
-          <w:sz w:val="24"/>
-          <w:szCs w:val="24"/>
-        </w:rPr>
-        <w:t>:</w:t>
-      </w:r>
-      <w:r>
-        <w:rPr>
-          <w:rFonts w:eastAsiaTheme="minorHAnsi" w:cs="Arial"/>
-          <w:color w:val="000000"/>
-          <w:sz w:val="24"/>
-          <w:szCs w:val="24"/>
-        </w:rPr>
-        <w:t xml:space="preserve"> 동일 출처 정책(Same-origin policy)는 다른 출처로부터 조회된 자원들의 읽기 접근을 막아 다른 출처 공격</w:t>
-      </w:r>
-      <w:r>
-        <w:rPr>
-          <w:rFonts w:eastAsiaTheme="minorHAnsi" w:cs="Arial" w:hint="eastAsia"/>
-          <w:color w:val="000000"/>
-          <w:sz w:val="24"/>
-          <w:szCs w:val="24"/>
-        </w:rPr>
-        <w:t xml:space="preserve"> 즉, 같은 출처에서만 리소스를 </w:t>
-      </w:r>
-      <w:proofErr w:type="gramStart"/>
-      <w:r>
-        <w:rPr>
-          <w:rFonts w:eastAsiaTheme="minorHAnsi" w:cs="Arial" w:hint="eastAsia"/>
-          <w:color w:val="000000"/>
-          <w:sz w:val="24"/>
-          <w:szCs w:val="24"/>
-        </w:rPr>
-        <w:t>공유 할</w:t>
-      </w:r>
-      <w:proofErr w:type="gramEnd"/>
-      <w:r>
-        <w:rPr>
-          <w:rFonts w:eastAsiaTheme="minorHAnsi" w:cs="Arial" w:hint="eastAsia"/>
-          <w:color w:val="000000"/>
-          <w:sz w:val="24"/>
-          <w:szCs w:val="24"/>
-        </w:rPr>
-        <w:t xml:space="preserve"> </w:t>
-      </w:r>
-      <w:r>
-        <w:rPr>
-          <w:rFonts w:eastAsiaTheme="minorHAnsi" w:cs="Arial" w:hint="eastAsia"/>
-          <w:color w:val="000000"/>
-          <w:sz w:val="24"/>
-          <w:szCs w:val="24"/>
-        </w:rPr>
-        <w:t>수 있도록 제</w:t>
-      </w:r>
-      <w:r>
-        <w:rPr>
-          <w:rFonts w:eastAsiaTheme="minorHAnsi" w:cs="Arial" w:hint="eastAsia"/>
-          <w:color w:val="000000"/>
-          <w:sz w:val="24"/>
-          <w:szCs w:val="24"/>
-        </w:rPr>
-        <w:t>한하</w:t>
-      </w:r>
-      <w:r>
-        <w:rPr>
-          <w:rFonts w:eastAsiaTheme="minorHAnsi" w:cs="Arial" w:hint="eastAsia"/>
-          <w:color w:val="000000"/>
-          <w:sz w:val="24"/>
-          <w:szCs w:val="24"/>
-        </w:rPr>
-        <w:t>는 보안 메커니즘이다.</w:t>
-      </w:r>
-    </w:p>
-    <w:p>
-      <w:pPr>
-        <w:ind w:firstLine="225"/>
-        <w:rPr>
-          <w:sz w:val="24"/>
-          <w:szCs w:val="24"/>
         </w:rPr>
       </w:pPr>
     </w:p>
@@ -289,6 +154,16 @@
           <w:szCs w:val="24"/>
         </w:rPr>
       </w:pPr>
+      <w:r>
+        <w:rPr>
+          <w:rFonts w:asciiTheme="minorEastAsia" w:hAnsiTheme="minorEastAsia" w:hint="eastAsia"/>
+          <w:b/>
+          <w:bCs/>
+          <w:sz w:val="24"/>
+          <w:szCs w:val="24"/>
+        </w:rPr>
+        <w:t>☞</w:t>
+      </w:r>
       <w:r>
         <w:rPr>
           <w:rFonts w:hint="eastAsia"/>
@@ -297,7 +172,130 @@
           <w:sz w:val="24"/>
           <w:szCs w:val="24"/>
         </w:rPr>
-        <w:t xml:space="preserve"> : 동일 출처(Origin)는 Protocol + Host + Port </w:t>
+        <w:t xml:space="preserve"> 동일출처 정책(Same Origin Policy)</w:t>
+      </w:r>
+    </w:p>
+    <w:p>
+      <w:pPr>
+        <w:rPr>
+          <w:rFonts w:eastAsiaTheme="minorHAnsi" w:cs="Arial"/>
+          <w:color w:val="000000"/>
+          <w:szCs w:val="20"/>
+        </w:rPr>
+      </w:pPr>
+      <w:r>
+        <w:rPr>
+          <w:rFonts w:hint="eastAsia"/>
+          <w:szCs w:val="20"/>
+        </w:rPr>
+        <w:t xml:space="preserve"> </w:t>
+      </w:r>
+      <w:r>
+        <w:rPr>
+          <w:rFonts w:eastAsiaTheme="minorHAnsi" w:cs="Arial"/>
+          <w:color w:val="000000"/>
+          <w:szCs w:val="20"/>
+        </w:rPr>
+        <w:t>동일 출처 정책(Same-origin policy)는 다른 출처로부터 조회된 자원들의 읽기 접근을 막아 다른 출처 공격</w:t>
+      </w:r>
+      <w:r>
+        <w:rPr>
+          <w:rFonts w:eastAsiaTheme="minorHAnsi" w:cs="Arial" w:hint="eastAsia"/>
+          <w:color w:val="000000"/>
+          <w:szCs w:val="20"/>
+        </w:rPr>
+        <w:t xml:space="preserve"> 즉, 같은 출처에서만 리소스를 </w:t>
+      </w:r>
+      <w:proofErr w:type="gramStart"/>
+      <w:r>
+        <w:rPr>
+          <w:rFonts w:eastAsiaTheme="minorHAnsi" w:cs="Arial" w:hint="eastAsia"/>
+          <w:color w:val="000000"/>
+          <w:szCs w:val="20"/>
+        </w:rPr>
+        <w:t>공유 할</w:t>
+      </w:r>
+      <w:proofErr w:type="gramEnd"/>
+      <w:r>
+        <w:rPr>
+          <w:rFonts w:eastAsiaTheme="minorHAnsi" w:cs="Arial" w:hint="eastAsia"/>
+          <w:color w:val="000000"/>
+          <w:szCs w:val="20"/>
+        </w:rPr>
+        <w:t xml:space="preserve"> </w:t>
+      </w:r>
+      <w:r>
+        <w:rPr>
+          <w:rFonts w:eastAsiaTheme="minorHAnsi" w:cs="Arial" w:hint="eastAsia"/>
+          <w:color w:val="000000"/>
+          <w:szCs w:val="20"/>
+        </w:rPr>
+        <w:t>수 있도록 제</w:t>
+      </w:r>
+      <w:r>
+        <w:rPr>
+          <w:rFonts w:eastAsiaTheme="minorHAnsi" w:cs="Arial" w:hint="eastAsia"/>
+          <w:color w:val="000000"/>
+          <w:szCs w:val="20"/>
+        </w:rPr>
+        <w:t>한하</w:t>
+      </w:r>
+      <w:r>
+        <w:rPr>
+          <w:rFonts w:eastAsiaTheme="minorHAnsi" w:cs="Arial" w:hint="eastAsia"/>
+          <w:color w:val="000000"/>
+          <w:szCs w:val="20"/>
+        </w:rPr>
+        <w:t>는 보안 메커니즘이다.</w:t>
+      </w:r>
+    </w:p>
+    <w:p>
+      <w:pPr>
+        <w:ind w:firstLine="225"/>
+        <w:rPr>
+          <w:sz w:val="24"/>
+          <w:szCs w:val="24"/>
+        </w:rPr>
+      </w:pPr>
+    </w:p>
+    <w:p>
+      <w:pPr>
+        <w:rPr>
+          <w:b/>
+          <w:bCs/>
+          <w:sz w:val="24"/>
+          <w:szCs w:val="24"/>
+        </w:rPr>
+      </w:pPr>
+      <w:r>
+        <w:rPr>
+          <w:rFonts w:hint="eastAsia"/>
+          <w:b/>
+          <w:bCs/>
+          <w:sz w:val="24"/>
+          <w:szCs w:val="24"/>
+        </w:rPr>
+        <w:t xml:space="preserve"> </w:t>
+      </w:r>
+    </w:p>
+    <w:p>
+      <w:pPr>
+        <w:rPr>
+          <w:b/>
+          <w:bCs/>
+          <w:sz w:val="24"/>
+          <w:szCs w:val="24"/>
+        </w:rPr>
+      </w:pPr>
+      <w:r>
+        <w:rPr>
+          <w:rFonts w:hint="eastAsia"/>
+          <w:b/>
+          <w:bCs/>
+          <w:sz w:val="24"/>
+          <w:szCs w:val="24"/>
+        </w:rPr>
+        <w:t xml:space="preserve"> 동일 출처(Origin)는 Protocol + Host + Port </w:t>
       </w:r>
       <w:r>
         <w:rPr>
@@ -403,40 +401,36 @@
     <w:p>
       <w:pPr>
         <w:rPr>
-          <w:sz w:val="24"/>
-          <w:szCs w:val="24"/>
+          <w:szCs w:val="20"/>
         </w:rPr>
       </w:pPr>
       <w:r>
         <w:rPr>
           <w:rFonts w:hint="eastAsia"/>
-          <w:sz w:val="24"/>
-          <w:szCs w:val="24"/>
+          <w:szCs w:val="20"/>
         </w:rPr>
         <w:t xml:space="preserve">    </w:t>
       </w:r>
+      <w:r>
+        <w:rPr>
+          <w:rFonts w:hint="eastAsia"/>
+          <w:szCs w:val="20"/>
+        </w:rPr>
+        <w:t>예</w:t>
+      </w:r>
       <w:proofErr w:type="gramStart"/>
       <w:r>
         <w:rPr>
-          <w:sz w:val="24"/>
-          <w:szCs w:val="24"/>
-        </w:rPr>
-        <w:t>E</w:t>
-      </w:r>
-      <w:r>
-        <w:rPr>
           <w:rFonts w:hint="eastAsia"/>
-          <w:sz w:val="24"/>
-          <w:szCs w:val="24"/>
-        </w:rPr>
-        <w:t>x)  1</w:t>
+          <w:szCs w:val="20"/>
+        </w:rPr>
+        <w:t>)  1</w:t>
       </w:r>
       <w:proofErr w:type="gramEnd"/>
       <w:r>
         <w:rPr>
           <w:rFonts w:hint="eastAsia"/>
-          <w:sz w:val="24"/>
-          <w:szCs w:val="24"/>
+          <w:szCs w:val="20"/>
         </w:rPr>
         <w:t xml:space="preserve">) </w:t>
       </w:r>
@@ -445,8 +439,7 @@
           <w:rPr>
             <w:rStyle w:val="a5"/>
             <w:rFonts w:hint="eastAsia"/>
-            <w:sz w:val="24"/>
-            <w:szCs w:val="24"/>
+            <w:szCs w:val="20"/>
           </w:rPr>
           <w:t>http://jang.or.kr:80/test.html</w:t>
         </w:r>
@@ -455,96 +448,87 @@
     <w:p>
       <w:pPr>
         <w:rPr>
-          <w:sz w:val="24"/>
-          <w:szCs w:val="24"/>
+          <w:szCs w:val="20"/>
         </w:rPr>
       </w:pPr>
       <w:r>
         <w:rPr>
           <w:rFonts w:hint="eastAsia"/>
-          <w:sz w:val="24"/>
-          <w:szCs w:val="24"/>
-        </w:rPr>
-        <w:t xml:space="preserve">         2) https://</w:t>
-      </w:r>
+          <w:szCs w:val="20"/>
+        </w:rPr>
+        <w:t xml:space="preserve">         2) https://jang.or.kr:80/test.html</w:t>
+      </w:r>
+    </w:p>
+    <w:p>
+      <w:pPr>
+        <w:rPr>
+          <w:szCs w:val="20"/>
+        </w:rPr>
+      </w:pPr>
       <w:r>
         <w:rPr>
           <w:rFonts w:hint="eastAsia"/>
-          <w:sz w:val="24"/>
-          <w:szCs w:val="24"/>
-        </w:rPr>
-        <w:t>jang</w:t>
+          <w:szCs w:val="20"/>
+        </w:rPr>
+        <w:t xml:space="preserve">          위, 1), 2)은 protocol이 다르므로 </w:t>
       </w:r>
       <w:r>
         <w:rPr>
           <w:rFonts w:hint="eastAsia"/>
-          <w:sz w:val="24"/>
-          <w:szCs w:val="24"/>
-        </w:rPr>
-        <w:t>.or.kr:80/test.html</w:t>
-      </w:r>
-    </w:p>
-    <w:p>
-      <w:pPr>
-        <w:rPr>
-          <w:sz w:val="24"/>
-          <w:szCs w:val="24"/>
-        </w:rPr>
-      </w:pPr>
+          <w:b/>
+          <w:bCs/>
+          <w:szCs w:val="20"/>
+        </w:rPr>
+        <w:t>다른 출처이다.</w:t>
+      </w:r>
       <w:r>
         <w:rPr>
           <w:rFonts w:hint="eastAsia"/>
-          <w:sz w:val="24"/>
-          <w:szCs w:val="24"/>
-        </w:rPr>
-        <w:t xml:space="preserve">          위, 1), 2)은 protocol이 다르므로 다른 출처이다. </w:t>
-      </w:r>
-    </w:p>
-    <w:p>
-      <w:pPr>
-        <w:rPr>
-          <w:sz w:val="24"/>
-          <w:szCs w:val="24"/>
-        </w:rPr>
-      </w:pPr>
-    </w:p>
-    <w:p>
-      <w:pPr>
-        <w:rPr>
-          <w:sz w:val="24"/>
-          <w:szCs w:val="24"/>
+          <w:szCs w:val="20"/>
+        </w:rPr>
+        <w:t xml:space="preserve"> </w:t>
+      </w:r>
+    </w:p>
+    <w:p>
+      <w:pPr>
+        <w:rPr>
+          <w:szCs w:val="20"/>
+        </w:rPr>
+      </w:pPr>
+    </w:p>
+    <w:p>
+      <w:pPr>
+        <w:rPr>
+          <w:szCs w:val="20"/>
         </w:rPr>
       </w:pPr>
       <w:r>
         <w:rPr>
           <w:rFonts w:hint="eastAsia"/>
-          <w:sz w:val="24"/>
-          <w:szCs w:val="24"/>
+          <w:szCs w:val="20"/>
         </w:rPr>
         <w:t xml:space="preserve">    </w:t>
       </w:r>
+      <w:r>
+        <w:rPr>
+          <w:rFonts w:hint="eastAsia"/>
+          <w:szCs w:val="20"/>
+        </w:rPr>
+        <w:t>예</w:t>
+      </w:r>
       <w:proofErr w:type="gramStart"/>
       <w:r>
         <w:rPr>
-          <w:sz w:val="24"/>
-          <w:szCs w:val="24"/>
-        </w:rPr>
-        <w:t>E</w:t>
-      </w:r>
-      <w:r>
-        <w:rPr>
           <w:rFonts w:hint="eastAsia"/>
-          <w:sz w:val="24"/>
-          <w:szCs w:val="24"/>
-        </w:rPr>
-        <w:t>x)  1</w:t>
+          <w:szCs w:val="20"/>
+        </w:rPr>
+        <w:t>)  1</w:t>
       </w:r>
       <w:proofErr w:type="gramEnd"/>
       <w:r>
         <w:rPr>
           <w:rFonts w:hint="eastAsia"/>
-          <w:sz w:val="24"/>
-          <w:szCs w:val="24"/>
+          <w:szCs w:val="20"/>
         </w:rPr>
         <w:t xml:space="preserve">) </w:t>
       </w:r>
@@ -553,8 +537,7 @@
           <w:rPr>
             <w:rStyle w:val="a5"/>
             <w:rFonts w:hint="eastAsia"/>
-            <w:sz w:val="24"/>
-            <w:szCs w:val="24"/>
+            <w:szCs w:val="20"/>
           </w:rPr>
           <w:t>http://jang.or.kr:80/test.html</w:t>
         </w:r>
@@ -563,128 +546,82 @@
     <w:p>
       <w:pPr>
         <w:rPr>
-          <w:sz w:val="24"/>
-          <w:szCs w:val="24"/>
+          <w:szCs w:val="20"/>
         </w:rPr>
       </w:pPr>
       <w:r>
         <w:rPr>
           <w:rFonts w:hint="eastAsia"/>
-          <w:sz w:val="24"/>
-          <w:szCs w:val="24"/>
-        </w:rPr>
-        <w:t xml:space="preserve">         2) http://</w:t>
-      </w:r>
+          <w:szCs w:val="20"/>
+        </w:rPr>
+        <w:t xml:space="preserve">         2) http://jang.or.kr:80/test2.html</w:t>
+      </w:r>
+    </w:p>
+    <w:p>
+      <w:pPr>
+        <w:rPr>
+          <w:b/>
+          <w:bCs/>
+          <w:szCs w:val="20"/>
+        </w:rPr>
+      </w:pPr>
       <w:r>
         <w:rPr>
           <w:rFonts w:hint="eastAsia"/>
-          <w:sz w:val="24"/>
-          <w:szCs w:val="24"/>
-        </w:rPr>
-        <w:t>jang</w:t>
+          <w:szCs w:val="20"/>
+        </w:rPr>
+        <w:t xml:space="preserve">         위, 1), 2)은 </w:t>
       </w:r>
       <w:r>
         <w:rPr>
           <w:rFonts w:hint="eastAsia"/>
-          <w:sz w:val="24"/>
-          <w:szCs w:val="24"/>
-        </w:rPr>
-        <w:t>.or.kr:80/</w:t>
-      </w:r>
+          <w:b/>
+          <w:bCs/>
+          <w:szCs w:val="20"/>
+        </w:rPr>
+        <w:t>동일 출처</w:t>
+      </w:r>
+    </w:p>
+    <w:p>
+      <w:pPr>
+        <w:rPr>
+          <w:szCs w:val="20"/>
+        </w:rPr>
+      </w:pPr>
+    </w:p>
+    <w:p>
+      <w:pPr>
+        <w:rPr>
+          <w:szCs w:val="20"/>
+        </w:rPr>
+      </w:pPr>
       <w:r>
         <w:rPr>
           <w:rFonts w:hint="eastAsia"/>
-          <w:sz w:val="24"/>
-          <w:szCs w:val="24"/>
-        </w:rPr>
-        <w:t>test2.html</w:t>
-      </w:r>
-    </w:p>
-    <w:p>
-      <w:pPr>
-        <w:rPr>
-          <w:sz w:val="24"/>
-          <w:szCs w:val="24"/>
-        </w:rPr>
-      </w:pPr>
+          <w:szCs w:val="20"/>
+        </w:rPr>
+        <w:t xml:space="preserve">    </w:t>
+      </w:r>
       <w:r>
         <w:rPr>
           <w:rFonts w:hint="eastAsia"/>
-          <w:sz w:val="24"/>
-          <w:szCs w:val="24"/>
-        </w:rPr>
-        <w:t xml:space="preserve">  </w:t>
-      </w:r>
+          <w:szCs w:val="20"/>
+        </w:rPr>
+        <w:t>예</w:t>
+      </w:r>
+      <w:proofErr w:type="gramStart"/>
       <w:r>
         <w:rPr>
           <w:rFonts w:hint="eastAsia"/>
-          <w:sz w:val="24"/>
-          <w:szCs w:val="24"/>
-        </w:rPr>
-        <w:t xml:space="preserve">       </w:t>
-      </w:r>
+          <w:szCs w:val="20"/>
+        </w:rPr>
+        <w:t>)  1</w:t>
+      </w:r>
+      <w:proofErr w:type="gramEnd"/>
       <w:r>
         <w:rPr>
           <w:rFonts w:hint="eastAsia"/>
-          <w:sz w:val="24"/>
-          <w:szCs w:val="24"/>
-        </w:rPr>
-        <w:t xml:space="preserve">위, 1), 2)은 </w:t>
-      </w:r>
-      <w:r>
-        <w:rPr>
-          <w:rFonts w:hint="eastAsia"/>
-          <w:sz w:val="24"/>
-          <w:szCs w:val="24"/>
-        </w:rPr>
-        <w:t>동일 출처</w:t>
-      </w:r>
-    </w:p>
-    <w:p>
-      <w:pPr>
-        <w:rPr>
-          <w:sz w:val="24"/>
-          <w:szCs w:val="24"/>
-        </w:rPr>
-      </w:pPr>
-    </w:p>
-    <w:p>
-      <w:pPr>
-        <w:rPr>
-          <w:sz w:val="24"/>
-          <w:szCs w:val="24"/>
-        </w:rPr>
-      </w:pPr>
-      <w:r>
-        <w:rPr>
-          <w:rFonts w:hint="eastAsia"/>
-          <w:sz w:val="24"/>
-          <w:szCs w:val="24"/>
-        </w:rPr>
-        <w:t xml:space="preserve">    </w:t>
-      </w:r>
-      <w:proofErr w:type="gramStart"/>
-      <w:r>
-        <w:rPr>
-          <w:sz w:val="24"/>
-          <w:szCs w:val="24"/>
-        </w:rPr>
-        <w:t>E</w:t>
-      </w:r>
-      <w:r>
-        <w:rPr>
-          <w:rFonts w:hint="eastAsia"/>
-          <w:sz w:val="24"/>
-          <w:szCs w:val="24"/>
-        </w:rPr>
-        <w:t>x)  1</w:t>
-      </w:r>
-      <w:proofErr w:type="gramEnd"/>
-      <w:r>
-        <w:rPr>
-          <w:rFonts w:hint="eastAsia"/>
-          <w:sz w:val="24"/>
-          <w:szCs w:val="24"/>
+          <w:szCs w:val="20"/>
         </w:rPr>
         <w:t xml:space="preserve">) </w:t>
       </w:r>
@@ -693,8 +630,7 @@
           <w:rPr>
             <w:rStyle w:val="a5"/>
             <w:rFonts w:hint="eastAsia"/>
-            <w:sz w:val="24"/>
-            <w:szCs w:val="24"/>
+            <w:szCs w:val="20"/>
           </w:rPr>
           <w:t>http://jang.or.kr:8080/test.html</w:t>
         </w:r>
@@ -703,95 +639,46 @@
     <w:p>
       <w:pPr>
         <w:rPr>
-          <w:sz w:val="24"/>
-          <w:szCs w:val="24"/>
+          <w:szCs w:val="20"/>
         </w:rPr>
       </w:pPr>
       <w:r>
         <w:rPr>
           <w:rFonts w:hint="eastAsia"/>
-          <w:sz w:val="24"/>
-          <w:szCs w:val="24"/>
-        </w:rPr>
-        <w:t xml:space="preserve">         2) http://</w:t>
-      </w:r>
+          <w:szCs w:val="20"/>
+        </w:rPr>
+        <w:t xml:space="preserve">         2) http://jang.or.kr:80/test.html</w:t>
+      </w:r>
+    </w:p>
+    <w:p>
+      <w:pPr>
+        <w:rPr>
+          <w:b/>
+          <w:bCs/>
+          <w:szCs w:val="20"/>
+        </w:rPr>
+      </w:pPr>
       <w:r>
         <w:rPr>
           <w:rFonts w:hint="eastAsia"/>
-          <w:sz w:val="24"/>
-          <w:szCs w:val="24"/>
-        </w:rPr>
-        <w:t>jang</w:t>
+          <w:szCs w:val="20"/>
+        </w:rPr>
+        <w:t xml:space="preserve">         위, 1), 2)은 </w:t>
+      </w:r>
+      <w:r>
+        <w:rPr>
+          <w:b/>
+          <w:bCs/>
+          <w:szCs w:val="20"/>
+        </w:rPr>
+        <w:t>다른</w:t>
       </w:r>
       <w:r>
         <w:rPr>
           <w:rFonts w:hint="eastAsia"/>
-          <w:sz w:val="24"/>
-          <w:szCs w:val="24"/>
-        </w:rPr>
-        <w:t>.or.kr:80/</w:t>
-      </w:r>
-      <w:r>
-        <w:rPr>
-          <w:rFonts w:hint="eastAsia"/>
-          <w:sz w:val="24"/>
-          <w:szCs w:val="24"/>
-        </w:rPr>
-        <w:t>test.html</w:t>
-      </w:r>
-    </w:p>
-    <w:p>
-      <w:pPr>
-        <w:rPr>
-          <w:sz w:val="24"/>
-          <w:szCs w:val="24"/>
-        </w:rPr>
-      </w:pPr>
-      <w:r>
-        <w:rPr>
-          <w:rFonts w:hint="eastAsia"/>
-          <w:sz w:val="24"/>
-          <w:szCs w:val="24"/>
-        </w:rPr>
-        <w:lastRenderedPageBreak/>
-        <w:t xml:space="preserve">  </w:t>
-      </w:r>
-      <w:r>
-        <w:rPr>
-          <w:rFonts w:hint="eastAsia"/>
-          <w:sz w:val="24"/>
-          <w:szCs w:val="24"/>
-        </w:rPr>
-        <w:t xml:space="preserve">       </w:t>
-      </w:r>
-      <w:r>
-        <w:rPr>
-          <w:rFonts w:hint="eastAsia"/>
-          <w:sz w:val="24"/>
-          <w:szCs w:val="24"/>
-        </w:rPr>
-        <w:t>위, 1), 2)은</w:t>
-      </w:r>
-      <w:r>
-        <w:rPr>
-          <w:rFonts w:hint="eastAsia"/>
-          <w:sz w:val="24"/>
-          <w:szCs w:val="24"/>
-        </w:rPr>
-        <w:t xml:space="preserve"> </w:t>
-      </w:r>
-      <w:r>
-        <w:rPr>
-          <w:sz w:val="24"/>
-          <w:szCs w:val="24"/>
-        </w:rPr>
-        <w:t>다른</w:t>
-      </w:r>
-      <w:r>
-        <w:rPr>
-          <w:rFonts w:hint="eastAsia"/>
-          <w:sz w:val="24"/>
-          <w:szCs w:val="24"/>
+          <w:b/>
+          <w:bCs/>
+          <w:szCs w:val="20"/>
         </w:rPr>
         <w:t xml:space="preserve"> 출처</w:t>
       </w:r>
@@ -827,6 +714,7 @@
           <w:sz w:val="24"/>
           <w:szCs w:val="24"/>
         </w:rPr>
+        <w:lastRenderedPageBreak/>
         <w:t>하지만</w:t>
       </w:r>
       <w:r>
@@ -835,6 +723,45 @@
           <w:szCs w:val="24"/>
         </w:rPr>
         <w:t xml:space="preserve">, </w:t>
+      </w:r>
+    </w:p>
+    <w:p>
+      <w:pPr>
+        <w:rPr>
+          <w:b/>
+          <w:bCs/>
+          <w:szCs w:val="20"/>
+        </w:rPr>
+      </w:pPr>
+      <w:r>
+        <w:rPr>
+          <w:rFonts w:hint="eastAsia"/>
+          <w:szCs w:val="20"/>
+        </w:rPr>
+        <w:t>SOP</w:t>
+      </w:r>
+      <w:r>
+        <w:rPr>
+          <w:szCs w:val="20"/>
+        </w:rPr>
+        <w:t xml:space="preserve">정책은 웹 애플리케이션 개발 시 </w:t>
+      </w:r>
+      <w:r>
+        <w:rPr>
+          <w:b/>
+          <w:bCs/>
+          <w:szCs w:val="20"/>
+        </w:rPr>
+        <w:t>다양한 출처의 리소스를 활용해야 하는 현대의 웹 환경</w:t>
+      </w:r>
+      <w:r>
+        <w:rPr>
+          <w:rFonts w:hint="eastAsia"/>
+          <w:b/>
+          <w:bCs/>
+          <w:szCs w:val="20"/>
+        </w:rPr>
+        <w:t xml:space="preserve">에서는 기능구현에 제약이 많다. </w:t>
       </w:r>
     </w:p>
     <w:p>
@@ -846,21 +773,14 @@
           <w:szCs w:val="24"/>
         </w:rPr>
       </w:pPr>
-      <w:r>
-        <w:rPr>
-          <w:rFonts w:hint="eastAsia"/>
+    </w:p>
+    <w:p>
+      <w:pPr>
+        <w:rPr>
           <w:sz w:val="24"/>
           <w:szCs w:val="24"/>
         </w:rPr>
-        <w:t>SOP</w:t>
-      </w:r>
-      <w:r>
-        <w:rPr>
-          <w:sz w:val="24"/>
-          <w:szCs w:val="24"/>
-        </w:rPr>
-        <w:t xml:space="preserve">정책은 웹 애플리케이션 개발 시 </w:t>
-      </w:r>
+      </w:pPr>
       <w:r>
         <w:rPr>
           <w:b/>
@@ -868,7 +788,90 @@
           <w:sz w:val="24"/>
           <w:szCs w:val="24"/>
         </w:rPr>
-        <w:t>다양한 출처의 리소스를 활용해야 하는 현대의 웹 환경</w:t>
+        <w:t>따라서,</w:t>
+      </w:r>
+      <w:r>
+        <w:rPr>
+          <w:sz w:val="24"/>
+          <w:szCs w:val="24"/>
+        </w:rPr>
+        <w:t xml:space="preserve"> </w:t>
+      </w:r>
+    </w:p>
+    <w:p>
+      <w:pPr>
+        <w:rPr>
+          <w:szCs w:val="20"/>
+        </w:rPr>
+      </w:pPr>
+      <w:r>
+        <w:rPr>
+          <w:szCs w:val="20"/>
+        </w:rPr>
+        <w:t>특정 조건 하에 다른 출처의 리소스 접근을 허용하는 방법이 필요하게 되</w:t>
+      </w:r>
+      <w:r>
+        <w:rPr>
+          <w:rFonts w:hint="eastAsia"/>
+          <w:szCs w:val="20"/>
+        </w:rPr>
+        <w:t xml:space="preserve">었고 </w:t>
+      </w:r>
+      <w:r>
+        <w:rPr>
+          <w:rFonts w:hint="eastAsia"/>
+          <w:szCs w:val="20"/>
+        </w:rPr>
+        <w:t>이러한</w:t>
+      </w:r>
+      <w:r>
+        <w:rPr>
+          <w:szCs w:val="20"/>
+        </w:rPr>
+        <w:t xml:space="preserve"> 필요성에 의해 CORS 정책이 도입되었으며, 이는 Same-Origin Policy를 유지하면서도 보다 유연한 리소스 공유를 가능하게 </w:t>
+      </w:r>
+      <w:r>
+        <w:rPr>
+          <w:rFonts w:hint="eastAsia"/>
+          <w:szCs w:val="20"/>
+        </w:rPr>
+        <w:t>한다.</w:t>
+      </w:r>
+    </w:p>
+    <w:p>
+      <w:pPr>
+        <w:rPr>
+          <w:sz w:val="24"/>
+          <w:szCs w:val="24"/>
+        </w:rPr>
+      </w:pPr>
+    </w:p>
+    <w:p>
+      <w:pPr>
+        <w:rPr>
+          <w:sz w:val="24"/>
+          <w:szCs w:val="24"/>
+        </w:rPr>
+      </w:pPr>
+    </w:p>
+    <w:p>
+      <w:pPr>
+        <w:rPr>
+          <w:b/>
+          <w:bCs/>
+          <w:sz w:val="24"/>
+          <w:szCs w:val="24"/>
+        </w:rPr>
+      </w:pPr>
+      <w:r>
+        <w:rPr>
+          <w:rFonts w:asciiTheme="minorEastAsia" w:hAnsiTheme="minorEastAsia" w:hint="eastAsia"/>
+          <w:b/>
+          <w:bCs/>
+          <w:sz w:val="24"/>
+          <w:szCs w:val="24"/>
+        </w:rPr>
+        <w:t>☞</w:t>
       </w:r>
       <w:r>
         <w:rPr>
@@ -878,266 +881,95 @@
           <w:sz w:val="24"/>
           <w:szCs w:val="24"/>
         </w:rPr>
-        <w:t xml:space="preserve">에서는 기능구현에 제약이 많다. </w:t>
-      </w:r>
-    </w:p>
-    <w:p>
-      <w:pPr>
-        <w:rPr>
-          <w:b/>
-          <w:bCs/>
-          <w:sz w:val="24"/>
-          <w:szCs w:val="24"/>
-        </w:rPr>
-      </w:pPr>
-    </w:p>
-    <w:p>
-      <w:pPr>
-        <w:rPr>
-          <w:sz w:val="24"/>
-          <w:szCs w:val="24"/>
-        </w:rPr>
-      </w:pPr>
-      <w:r>
-        <w:rPr>
-          <w:b/>
-          <w:bCs/>
-          <w:sz w:val="24"/>
-          <w:szCs w:val="24"/>
-        </w:rPr>
-        <w:t>따라서,</w:t>
-      </w:r>
-      <w:r>
-        <w:rPr>
-          <w:sz w:val="24"/>
-          <w:szCs w:val="24"/>
-        </w:rPr>
-        <w:t xml:space="preserve"> </w:t>
-      </w:r>
-    </w:p>
-    <w:p>
-      <w:pPr>
-        <w:rPr>
-          <w:sz w:val="24"/>
-          <w:szCs w:val="24"/>
-        </w:rPr>
-      </w:pPr>
-      <w:r>
-        <w:rPr>
-          <w:sz w:val="24"/>
-          <w:szCs w:val="24"/>
-        </w:rPr>
-        <w:t>특정 조건 하에 다른 출처의 리소스 접근을 허용하는 방법이 필요하게 되</w:t>
-      </w:r>
-      <w:r>
-        <w:rPr>
-          <w:rFonts w:hint="eastAsia"/>
-          <w:sz w:val="24"/>
-          <w:szCs w:val="24"/>
-        </w:rPr>
-        <w:t xml:space="preserve">었고 </w:t>
-      </w:r>
-      <w:r>
-        <w:rPr>
-          <w:rFonts w:hint="eastAsia"/>
-          <w:sz w:val="24"/>
-          <w:szCs w:val="24"/>
-        </w:rPr>
-        <w:t>이러한</w:t>
-      </w:r>
-      <w:r>
-        <w:rPr>
-          <w:sz w:val="24"/>
-          <w:szCs w:val="24"/>
-        </w:rPr>
-        <w:t xml:space="preserve"> 필요성에 의해 CORS 정책이 도입되었으며, 이는 Same-Origin Policy를 유지하면서도 보다 유연한 리소스 공유를 가능하게 </w:t>
-      </w:r>
-      <w:r>
-        <w:rPr>
-          <w:rFonts w:hint="eastAsia"/>
-          <w:sz w:val="24"/>
-          <w:szCs w:val="24"/>
-        </w:rPr>
-        <w:t>한다.</w:t>
-      </w:r>
-    </w:p>
-    <w:p>
-      <w:pPr>
-        <w:rPr>
-          <w:sz w:val="24"/>
-          <w:szCs w:val="24"/>
-        </w:rPr>
-      </w:pPr>
-    </w:p>
-    <w:p>
-      <w:pPr>
-        <w:rPr>
-          <w:sz w:val="24"/>
-          <w:szCs w:val="24"/>
-        </w:rPr>
-      </w:pPr>
-    </w:p>
-    <w:p>
-      <w:pPr>
-        <w:rPr>
-          <w:b/>
-          <w:bCs/>
-          <w:sz w:val="28"/>
-          <w:szCs w:val="28"/>
-        </w:rPr>
-      </w:pPr>
-      <w:r>
-        <w:rPr>
-          <w:rFonts w:asciiTheme="minorEastAsia" w:hAnsiTheme="minorEastAsia" w:hint="eastAsia"/>
-          <w:b/>
-          <w:bCs/>
-          <w:sz w:val="28"/>
-          <w:szCs w:val="28"/>
-        </w:rPr>
-        <w:t>☞</w:t>
-      </w:r>
+        <w:t xml:space="preserve"> CORS(Cross Origin Resource Sharing) </w:t>
+      </w:r>
+    </w:p>
+    <w:p>
+      <w:pPr>
+        <w:ind w:firstLine="225"/>
+        <w:rPr>
+          <w:szCs w:val="20"/>
+        </w:rPr>
+      </w:pPr>
       <w:r>
         <w:rPr>
           <w:rFonts w:hint="eastAsia"/>
           <w:b/>
           <w:bCs/>
-          <w:sz w:val="28"/>
-          <w:szCs w:val="28"/>
-        </w:rPr>
-        <w:t xml:space="preserve"> CORS(Cross Origin Resource Sharing) </w:t>
+          <w:szCs w:val="20"/>
+        </w:rPr>
+        <w:t>출처</w:t>
+      </w:r>
+      <w:r>
+        <w:rPr>
+          <w:rFonts w:hint="eastAsia"/>
+          <w:szCs w:val="20"/>
+        </w:rPr>
+        <w:t>가 다른 자원을 공유한다는 뜻으로 한 출처에 있는 자원에서 다른 출처에 있는 자원에 접근하도록 하는 개념이다.</w:t>
       </w:r>
     </w:p>
     <w:p>
       <w:pPr>
         <w:ind w:firstLine="225"/>
         <w:rPr>
-          <w:sz w:val="24"/>
-          <w:szCs w:val="24"/>
-        </w:rPr>
-      </w:pPr>
-      <w:r>
-        <w:rPr>
-          <w:rFonts w:hint="eastAsia"/>
-          <w:sz w:val="24"/>
-          <w:szCs w:val="24"/>
-        </w:rPr>
-        <w:t xml:space="preserve">: </w:t>
-      </w:r>
-      <w:r>
-        <w:rPr>
-          <w:rFonts w:hint="eastAsia"/>
-          <w:b/>
-          <w:bCs/>
-          <w:sz w:val="24"/>
-          <w:szCs w:val="24"/>
-        </w:rPr>
-        <w:t>출처</w:t>
-      </w:r>
-      <w:r>
-        <w:rPr>
-          <w:rFonts w:hint="eastAsia"/>
-          <w:sz w:val="24"/>
-          <w:szCs w:val="24"/>
-        </w:rPr>
-        <w:t>가 다른 자원을 공유한다는 뜻으로 한 출처에 있는 자원에서 다른 출처에 있는 자원에 접근하도록 하는 개념이다.</w:t>
-      </w:r>
+          <w:szCs w:val="20"/>
+        </w:rPr>
+      </w:pPr>
     </w:p>
     <w:p>
       <w:pPr>
         <w:ind w:firstLine="225"/>
         <w:rPr>
-          <w:sz w:val="24"/>
-          <w:szCs w:val="24"/>
-        </w:rPr>
-      </w:pPr>
+          <w:rFonts w:eastAsiaTheme="minorHAnsi"/>
+          <w:szCs w:val="20"/>
+          <w:shd w:val="clear" w:color="auto" w:fill="FFFFFF"/>
+        </w:rPr>
+      </w:pPr>
+      <w:r>
+        <w:rPr>
+          <w:rFonts w:eastAsiaTheme="minorHAnsi"/>
+          <w:szCs w:val="20"/>
+          <w:shd w:val="clear" w:color="auto" w:fill="FFFFFF"/>
+        </w:rPr>
+        <w:t>CORS는 브라우저와 서버 간의 협상을 통해 특정 출처의 리소스 접근을 허용하는 방식으로 작동</w:t>
+      </w:r>
+      <w:r>
+        <w:rPr>
+          <w:rFonts w:eastAsiaTheme="minorHAnsi" w:hint="eastAsia"/>
+          <w:szCs w:val="20"/>
+          <w:shd w:val="clear" w:color="auto" w:fill="FFFFFF"/>
+        </w:rPr>
+        <w:t>한다.</w:t>
+      </w:r>
     </w:p>
     <w:p>
       <w:pPr>
         <w:ind w:firstLine="225"/>
         <w:rPr>
           <w:rFonts w:eastAsiaTheme="minorHAnsi"/>
-          <w:sz w:val="24"/>
-          <w:szCs w:val="24"/>
+          <w:szCs w:val="20"/>
           <w:shd w:val="clear" w:color="auto" w:fill="FFFFFF"/>
         </w:rPr>
       </w:pPr>
-      <w:r>
-        <w:rPr>
-          <w:rFonts w:eastAsiaTheme="minorHAnsi" w:hint="eastAsia"/>
-          <w:sz w:val="24"/>
-          <w:szCs w:val="24"/>
-        </w:rPr>
-        <w:t xml:space="preserve">: </w:t>
-      </w:r>
-      <w:r>
-        <w:rPr>
-          <w:rFonts w:eastAsiaTheme="minorHAnsi" w:cs="Calibri"/>
-          <w:sz w:val="24"/>
-          <w:szCs w:val="24"/>
-          <w:shd w:val="clear" w:color="auto" w:fill="FFFFFF"/>
-        </w:rPr>
-        <w:t> </w:t>
-      </w:r>
-      <w:r>
-        <w:rPr>
-          <w:rFonts w:eastAsiaTheme="minorHAnsi"/>
-          <w:sz w:val="24"/>
-          <w:szCs w:val="24"/>
-          <w:shd w:val="clear" w:color="auto" w:fill="FFFFFF"/>
-        </w:rPr>
-        <w:t>CORS는 브라우저와 서버 간의 협상을 통해 특정 출처의 리소스 접근을 허용하는 방식으로 작동</w:t>
-      </w:r>
-      <w:r>
-        <w:rPr>
-          <w:rFonts w:eastAsiaTheme="minorHAnsi" w:hint="eastAsia"/>
-          <w:sz w:val="24"/>
-          <w:szCs w:val="24"/>
-          <w:shd w:val="clear" w:color="auto" w:fill="FFFFFF"/>
-        </w:rPr>
-        <w:t>한다.</w:t>
-      </w:r>
-    </w:p>
-    <w:p>
-      <w:pPr>
-        <w:ind w:firstLine="225"/>
-        <w:rPr>
-          <w:rFonts w:eastAsiaTheme="minorHAnsi"/>
-          <w:sz w:val="24"/>
-          <w:szCs w:val="24"/>
-          <w:shd w:val="clear" w:color="auto" w:fill="FFFFFF"/>
-        </w:rPr>
-      </w:pPr>
-    </w:p>
-    <w:p>
-      <w:pPr>
-        <w:ind w:firstLine="225"/>
+    </w:p>
+    <w:p>
+      <w:pPr>
+        <w:ind w:firstLineChars="100" w:firstLine="200"/>
         <w:rPr>
           <w:rFonts w:ascii="맑은 고딕" w:eastAsia="맑은 고딕" w:hAnsi="맑은 고딕"/>
           <w:b/>
           <w:bCs/>
           <w:color w:val="333333"/>
-          <w:sz w:val="24"/>
-          <w:szCs w:val="24"/>
-        </w:rPr>
-      </w:pPr>
-      <w:r>
-        <w:rPr>
-          <w:rFonts w:eastAsiaTheme="minorHAnsi" w:hint="eastAsia"/>
-          <w:color w:val="505860"/>
-          <w:sz w:val="24"/>
-          <w:szCs w:val="24"/>
-          <w:shd w:val="clear" w:color="auto" w:fill="FFFFFF"/>
-        </w:rPr>
-        <w:t xml:space="preserve">: </w:t>
-      </w:r>
+          <w:szCs w:val="20"/>
+        </w:rPr>
+      </w:pPr>
       <w:r>
         <w:rPr>
           <w:rFonts w:eastAsiaTheme="minorHAnsi" w:hint="eastAsia"/>
           <w:b/>
           <w:bCs/>
           <w:color w:val="505860"/>
-          <w:sz w:val="24"/>
-          <w:szCs w:val="24"/>
+          <w:szCs w:val="20"/>
           <w:shd w:val="clear" w:color="auto" w:fill="FFFFFF"/>
         </w:rPr>
         <w:t>CORS</w:t>
@@ -1148,8 +980,7 @@
           <w:b/>
           <w:bCs/>
           <w:color w:val="333333"/>
-          <w:sz w:val="24"/>
-          <w:szCs w:val="24"/>
+          <w:szCs w:val="20"/>
         </w:rPr>
         <w:t xml:space="preserve"> 요청을 할 때 요청-응답 프로세스는</w:t>
       </w:r>
@@ -1159,8 +990,7 @@
         <w:ind w:firstLine="225"/>
         <w:rPr>
           <w:rFonts w:eastAsiaTheme="minorHAnsi"/>
-          <w:sz w:val="24"/>
-          <w:szCs w:val="24"/>
+          <w:szCs w:val="20"/>
           <w:shd w:val="clear" w:color="auto" w:fill="FFFFFF"/>
         </w:rPr>
       </w:pPr>
@@ -1169,8 +999,7 @@
           <w:rFonts w:eastAsiaTheme="minorHAnsi" w:hint="eastAsia"/>
           <w:b/>
           <w:bCs/>
-          <w:sz w:val="24"/>
-          <w:szCs w:val="24"/>
+          <w:szCs w:val="20"/>
           <w:shd w:val="clear" w:color="auto" w:fill="FFFFFF"/>
         </w:rPr>
         <w:t>브라우저는</w:t>
@@ -1178,8 +1007,7 @@
       <w:r>
         <w:rPr>
           <w:rFonts w:eastAsiaTheme="minorHAnsi" w:hint="eastAsia"/>
-          <w:sz w:val="24"/>
-          <w:szCs w:val="24"/>
+          <w:szCs w:val="20"/>
           <w:shd w:val="clear" w:color="auto" w:fill="FFFFFF"/>
         </w:rPr>
         <w:t xml:space="preserve"> 현재 Origin의 protocol, host, port에 대한 정보가 포함된 </w:t>
@@ -1187,8 +1015,7 @@
       <w:r>
         <w:rPr>
           <w:rFonts w:eastAsiaTheme="minorHAnsi"/>
-          <w:sz w:val="24"/>
-          <w:szCs w:val="24"/>
+          <w:szCs w:val="20"/>
           <w:shd w:val="clear" w:color="auto" w:fill="FFFFFF"/>
         </w:rPr>
         <w:t xml:space="preserve">'Origin' 헤더를 통해 요청을 보내고, </w:t>
@@ -1198,8 +1025,7 @@
           <w:rFonts w:eastAsiaTheme="minorHAnsi"/>
           <w:b/>
           <w:bCs/>
-          <w:sz w:val="24"/>
-          <w:szCs w:val="24"/>
+          <w:szCs w:val="20"/>
           <w:shd w:val="clear" w:color="auto" w:fill="FFFFFF"/>
         </w:rPr>
         <w:t>서버는</w:t>
@@ -1207,8 +1033,7 @@
       <w:r>
         <w:rPr>
           <w:rFonts w:eastAsiaTheme="minorHAnsi"/>
-          <w:sz w:val="24"/>
-          <w:szCs w:val="24"/>
+          <w:szCs w:val="20"/>
           <w:shd w:val="clear" w:color="auto" w:fill="FFFFFF"/>
         </w:rPr>
         <w:t xml:space="preserve"> </w:t>
@@ -1216,8 +1041,7 @@
       <w:r>
         <w:rPr>
           <w:rFonts w:eastAsiaTheme="minorHAnsi" w:hint="eastAsia"/>
-          <w:sz w:val="24"/>
-          <w:szCs w:val="24"/>
+          <w:szCs w:val="20"/>
           <w:shd w:val="clear" w:color="auto" w:fill="FFFFFF"/>
         </w:rPr>
         <w:t xml:space="preserve">현재 Origin의 헤더를 확인한 후 </w:t>
@@ -1225,8 +1049,7 @@
       <w:r>
         <w:rPr>
           <w:rFonts w:eastAsiaTheme="minorHAnsi"/>
-          <w:sz w:val="24"/>
-          <w:szCs w:val="24"/>
+          <w:szCs w:val="20"/>
           <w:shd w:val="clear" w:color="auto" w:fill="FFFFFF"/>
         </w:rPr>
         <w:t xml:space="preserve">응답으로 </w:t>
@@ -1234,8 +1057,7 @@
       <w:r>
         <w:rPr>
           <w:rFonts w:eastAsiaTheme="minorHAnsi" w:hint="eastAsia"/>
-          <w:sz w:val="24"/>
-          <w:szCs w:val="24"/>
+          <w:szCs w:val="20"/>
           <w:shd w:val="clear" w:color="auto" w:fill="FFFFFF"/>
         </w:rPr>
         <w:t xml:space="preserve">요청된 데이터와 </w:t>
@@ -1243,8 +1065,7 @@
       <w:r>
         <w:rPr>
           <w:rFonts w:eastAsiaTheme="minorHAnsi"/>
-          <w:sz w:val="24"/>
-          <w:szCs w:val="24"/>
+          <w:szCs w:val="20"/>
           <w:shd w:val="clear" w:color="auto" w:fill="FFFFFF"/>
         </w:rPr>
         <w:t>'Access-Control-Allow-Origin' 헤더를 포함하여</w:t>
@@ -1252,8 +1073,7 @@
       <w:r>
         <w:rPr>
           <w:rFonts w:eastAsiaTheme="minorHAnsi" w:hint="eastAsia"/>
-          <w:sz w:val="24"/>
-          <w:szCs w:val="24"/>
+          <w:szCs w:val="20"/>
           <w:shd w:val="clear" w:color="auto" w:fill="FFFFFF"/>
         </w:rPr>
         <w:t xml:space="preserve"> 응답한다.</w:t>
@@ -1264,8 +1084,7 @@
         <w:ind w:firstLine="225"/>
         <w:rPr>
           <w:rFonts w:eastAsiaTheme="minorHAnsi"/>
-          <w:sz w:val="24"/>
-          <w:szCs w:val="24"/>
+          <w:szCs w:val="20"/>
         </w:rPr>
       </w:pPr>
     </w:p>
@@ -1284,7 +1103,6 @@
           <w:sz w:val="24"/>
           <w:szCs w:val="24"/>
         </w:rPr>
-        <w:lastRenderedPageBreak/>
         <w:drawing>
           <wp:inline distT="0" distB="0" distL="0" distR="0" wp14:anchorId="12DE4315" wp14:editId="2C57026A">
             <wp:extent cx="5731510" cy="3194685"/>
@@ -1331,24 +1149,6 @@
       <w:pPr>
         <w:rPr>
           <w:rFonts w:eastAsiaTheme="minorHAnsi"/>
-          <w:sz w:val="24"/>
-          <w:szCs w:val="24"/>
-        </w:rPr>
-      </w:pPr>
-    </w:p>
-    <w:p>
-      <w:pPr>
-        <w:rPr>
-          <w:rFonts w:eastAsiaTheme="minorHAnsi"/>
-          <w:sz w:val="24"/>
-          <w:szCs w:val="24"/>
-        </w:rPr>
-      </w:pPr>
-    </w:p>
-    <w:p>
-      <w:pPr>
-        <w:rPr>
-          <w:rFonts w:eastAsiaTheme="minorHAnsi"/>
           <w:b/>
           <w:bCs/>
           <w:sz w:val="24"/>
@@ -1363,6 +1163,7 @@
           <w:sz w:val="24"/>
           <w:szCs w:val="24"/>
         </w:rPr>
+        <w:lastRenderedPageBreak/>
         <w:t>만약,</w:t>
       </w:r>
     </w:p>
@@ -1533,7 +1334,6 @@
           <w:sz w:val="24"/>
           <w:szCs w:val="24"/>
         </w:rPr>
-        <w:lastRenderedPageBreak/>
         <w:t>Spring 환경에서 CORS설정방법</w:t>
       </w:r>
     </w:p>
@@ -2189,6 +1989,7 @@
                 <w:color w:val="111111"/>
                 <w:szCs w:val="20"/>
               </w:rPr>
+              <w:lastRenderedPageBreak/>
               <w:t xml:space="preserve">        </w:t>
             </w:r>
             <w:proofErr w:type="spellStart"/>
@@ -2821,7 +2622,6 @@
           <w:bCs/>
           <w:sz w:val="22"/>
         </w:rPr>
-        <w:lastRenderedPageBreak/>
         <w:t xml:space="preserve">4) </w:t>
       </w:r>
       <w:proofErr w:type="spellStart"/>
@@ -3192,7 +2992,15 @@
           <w:rFonts w:eastAsiaTheme="minorHAnsi" w:hint="eastAsia"/>
           <w:sz w:val="22"/>
         </w:rPr>
-        <w:t xml:space="preserve">을 수 있음.  </w:t>
+        <w:t>을 수 있</w:t>
+      </w:r>
+      <w:r>
+        <w:rPr>
+          <w:rFonts w:eastAsiaTheme="minorHAnsi" w:hint="eastAsia"/>
+          <w:sz w:val="22"/>
+        </w:rPr>
+        <w:lastRenderedPageBreak/>
+        <w:t xml:space="preserve">음.  </w:t>
       </w:r>
       <w:r>
         <w:rPr>
@@ -3512,70 +3320,6 @@
     </w:p>
     <w:p>
       <w:pPr>
-        <w:pStyle w:val="a4"/>
-        <w:ind w:leftChars="0" w:left="440"/>
-        <w:rPr>
-          <w:rFonts w:eastAsiaTheme="minorHAnsi"/>
-          <w:sz w:val="22"/>
-        </w:rPr>
-      </w:pPr>
-    </w:p>
-    <w:p>
-      <w:pPr>
-        <w:pStyle w:val="a4"/>
-        <w:ind w:leftChars="0" w:left="440"/>
-        <w:rPr>
-          <w:rFonts w:eastAsiaTheme="minorHAnsi"/>
-          <w:b/>
-          <w:bCs/>
-          <w:sz w:val="24"/>
-          <w:szCs w:val="24"/>
-        </w:rPr>
-      </w:pPr>
-    </w:p>
-    <w:p>
-      <w:pPr>
-        <w:pStyle w:val="a4"/>
-        <w:ind w:leftChars="0" w:left="440"/>
-        <w:rPr>
-          <w:rFonts w:eastAsiaTheme="minorHAnsi"/>
-          <w:b/>
-          <w:bCs/>
-          <w:sz w:val="24"/>
-          <w:szCs w:val="24"/>
-        </w:rPr>
-      </w:pPr>
-    </w:p>
-    <w:p>
-      <w:pPr>
-        <w:pStyle w:val="a4"/>
-        <w:ind w:leftChars="0" w:left="440"/>
-        <w:rPr>
-          <w:rFonts w:eastAsiaTheme="minorHAnsi"/>
-          <w:b/>
-          <w:bCs/>
-          <w:sz w:val="24"/>
-          <w:szCs w:val="24"/>
-        </w:rPr>
-      </w:pPr>
-    </w:p>
-    <w:p>
-      <w:pPr>
-        <w:pStyle w:val="a4"/>
-        <w:ind w:leftChars="0" w:left="440"/>
-        <w:rPr>
-          <w:rFonts w:eastAsiaTheme="minorHAnsi"/>
-          <w:b/>
-          <w:bCs/>
-          <w:sz w:val="24"/>
-          <w:szCs w:val="24"/>
-        </w:rPr>
-      </w:pPr>
-    </w:p>
-    <w:p>
-      <w:pPr>
-        <w:pStyle w:val="a4"/>
-        <w:ind w:leftChars="0" w:left="440"/>
         <w:rPr>
           <w:rFonts w:eastAsiaTheme="minorHAnsi"/>
           <w:b/>
@@ -3603,7 +3347,6 @@
           <w:sz w:val="24"/>
           <w:szCs w:val="24"/>
         </w:rPr>
-        <w:lastRenderedPageBreak/>
         <w:t xml:space="preserve">2) </w:t>
       </w:r>
       <w:r>
@@ -4027,6 +3770,7 @@
                 <w:sz w:val="20"/>
                 <w:szCs w:val="20"/>
               </w:rPr>
+              <w:lastRenderedPageBreak/>
               <w:t>@RestController</w:t>
             </w:r>
           </w:p>

</xml_diff>